<commit_message>
upload team project hypotheses
</commit_message>
<xml_diff>
--- a/Team3_Project1_EOD.docx
+++ b/Team3_Project1_EOD.docx
@@ -35,13 +35,7 @@
         <w:t xml:space="preserve"> activity around Los Angeles. We'll examine relationships between </w:t>
       </w:r>
       <w:r>
-        <w:t xml:space="preserve">make and parking </w:t>
-      </w:r>
-      <w:r>
-        <w:t>citations,</w:t>
-      </w:r>
-      <w:r>
-        <w:t xml:space="preserve"> model and parking citations colors and parking citations</w:t>
+        <w:t>make and parking citations, model and parking citations colors and parking citations</w:t>
       </w:r>
       <w:r>
         <w:t>.</w:t>
@@ -86,43 +80,10 @@
         <w:t xml:space="preserve"> between </w:t>
       </w:r>
       <w:r>
-        <w:t>make and parking citations.</w:t>
-      </w:r>
-    </w:p>
-    <w:p>
-      <w:pPr>
-        <w:pStyle w:val="ListParagraph"/>
-        <w:numPr>
-          <w:ilvl w:val="1"/>
-          <w:numId w:val="1"/>
-        </w:numPr>
-      </w:pPr>
-      <w:r>
-        <w:t xml:space="preserve">The second purpose of the project is to determine if a relationship exists between </w:t>
-      </w:r>
-      <w:r>
-        <w:t xml:space="preserve">model and parking citations. </w:t>
-      </w:r>
-    </w:p>
-    <w:p>
-      <w:pPr>
-        <w:pStyle w:val="ListParagraph"/>
-        <w:numPr>
-          <w:ilvl w:val="1"/>
-          <w:numId w:val="1"/>
-        </w:numPr>
-      </w:pPr>
-      <w:r>
-        <w:t xml:space="preserve">The </w:t>
-      </w:r>
-      <w:r>
-        <w:t>third</w:t>
-      </w:r>
-      <w:r>
-        <w:t xml:space="preserve"> purpose of the project is to determine if a relationship exists between </w:t>
-      </w:r>
-      <w:r>
-        <w:t>color</w:t>
+        <w:t>make</w:t>
+      </w:r>
+      <w:r>
+        <w:t xml:space="preserve"> of cars</w:t>
       </w:r>
       <w:r>
         <w:t xml:space="preserve"> and parking citations.</w:t>
@@ -131,249 +92,392 @@
     <w:p>
       <w:pPr>
         <w:pStyle w:val="ListParagraph"/>
-        <w:numPr>
-          <w:ilvl w:val="0"/>
-          <w:numId w:val="1"/>
-        </w:numPr>
-      </w:pPr>
-      <w:r>
-        <w:t>Key Documents</w:t>
-      </w:r>
-    </w:p>
-    <w:p>
-      <w:pPr>
-        <w:pStyle w:val="ListParagraph"/>
-        <w:numPr>
-          <w:ilvl w:val="1"/>
-          <w:numId w:val="1"/>
-        </w:numPr>
-      </w:pPr>
-      <w:r>
-        <w:t xml:space="preserve">A data set was </w:t>
-      </w:r>
-      <w:r>
-        <w:t xml:space="preserve">downloaded </w:t>
-      </w:r>
-      <w:r>
-        <w:t>in csv format</w:t>
-      </w:r>
-      <w:r>
-        <w:t xml:space="preserve"> that included </w:t>
-      </w:r>
-      <w:r>
-        <w:t xml:space="preserve">data that </w:t>
-      </w:r>
-      <w:r>
-        <w:t>goes back to 2015. We will be parsing the data down to focus on the year of 2018</w:t>
-      </w:r>
-      <w:r>
-        <w:t xml:space="preserve">. </w:t>
-      </w:r>
-      <w:r>
-        <w:t>This dataset</w:t>
-      </w:r>
-      <w:r>
-        <w:t xml:space="preserve"> is</w:t>
-      </w:r>
-      <w:r>
-        <w:t xml:space="preserve"> hosted by the city of Los Angeles</w:t>
-      </w:r>
-      <w:r>
-        <w:t>.</w:t>
-      </w:r>
-      <w:r>
-        <w:t xml:space="preserve"> We will be using </w:t>
-      </w:r>
-      <w:r>
-        <w:t xml:space="preserve">vehicle registration </w:t>
-      </w:r>
-      <w:r>
-        <w:t>data from the DMV of California</w:t>
-      </w:r>
-      <w:r>
-        <w:t>.</w:t>
-      </w:r>
-    </w:p>
-    <w:p>
-      <w:pPr>
-        <w:pStyle w:val="ListParagraph"/>
-        <w:numPr>
-          <w:ilvl w:val="0"/>
-          <w:numId w:val="1"/>
-        </w:numPr>
-        <w:rPr>
-          <w:highlight w:val="red"/>
-        </w:rPr>
-      </w:pPr>
-      <w:r>
-        <w:rPr>
-          <w:highlight w:val="red"/>
-        </w:rPr>
-        <w:t>Methods</w:t>
-      </w:r>
-    </w:p>
-    <w:p>
-      <w:pPr>
-        <w:pStyle w:val="ListParagraph"/>
-        <w:numPr>
-          <w:ilvl w:val="1"/>
-          <w:numId w:val="1"/>
-        </w:numPr>
-        <w:rPr>
-          <w:highlight w:val="red"/>
-        </w:rPr>
-      </w:pPr>
-      <w:r>
-        <w:rPr>
-          <w:highlight w:val="red"/>
-        </w:rPr>
-        <w:t>The data was analyzed in Jupyter notebooks using Python and Pandas. All data was imported into the notebook and various methods were incorporated to ensure accurate reporting.</w:t>
-      </w:r>
-    </w:p>
-    <w:p>
-      <w:pPr>
-        <w:pStyle w:val="ListParagraph"/>
-        <w:numPr>
-          <w:ilvl w:val="0"/>
-          <w:numId w:val="1"/>
-        </w:numPr>
-        <w:rPr>
-          <w:highlight w:val="red"/>
-        </w:rPr>
-      </w:pPr>
-      <w:r>
-        <w:rPr>
-          <w:highlight w:val="red"/>
-        </w:rPr>
-        <w:t>Results</w:t>
-      </w:r>
-    </w:p>
-    <w:p>
-      <w:pPr>
-        <w:pStyle w:val="ListParagraph"/>
-        <w:numPr>
-          <w:ilvl w:val="1"/>
-          <w:numId w:val="1"/>
-        </w:numPr>
-        <w:rPr>
-          <w:highlight w:val="red"/>
-        </w:rPr>
-      </w:pPr>
-      <w:r>
-        <w:rPr>
-          <w:highlight w:val="red"/>
-        </w:rPr>
-        <w:t>There is a total of 183 unique titles with at an average cost of $3.05 the game has an overall revenue of 2,379.00. As a free-to-play game it has a very successful revenue stream from optional item purchases.</w:t>
-      </w:r>
-    </w:p>
-    <w:p>
-      <w:pPr>
-        <w:pStyle w:val="ListParagraph"/>
-        <w:numPr>
-          <w:ilvl w:val="1"/>
-          <w:numId w:val="1"/>
-        </w:numPr>
-        <w:rPr>
-          <w:highlight w:val="red"/>
-        </w:rPr>
-      </w:pPr>
-      <w:r>
-        <w:rPr>
-          <w:highlight w:val="red"/>
-        </w:rPr>
-        <w:t>The game titles are played mostly by males that account for 84% of the players. There is a very good female following at 14%</w:t>
-      </w:r>
-    </w:p>
-    <w:p>
-      <w:pPr>
-        <w:pStyle w:val="ListParagraph"/>
-        <w:numPr>
-          <w:ilvl w:val="1"/>
-          <w:numId w:val="1"/>
-        </w:numPr>
-        <w:rPr>
-          <w:highlight w:val="red"/>
-        </w:rPr>
-      </w:pPr>
-      <w:r>
-        <w:rPr>
-          <w:highlight w:val="red"/>
-        </w:rPr>
-        <w:t xml:space="preserve">females spend more across the board at $3.20 on game enhancements, and $4.47 per individual. Men spend 3.02 and 4.07 respectively. </w:t>
-      </w:r>
-    </w:p>
-    <w:p>
-      <w:pPr>
-        <w:pStyle w:val="ListParagraph"/>
-        <w:numPr>
-          <w:ilvl w:val="1"/>
-          <w:numId w:val="1"/>
-        </w:numPr>
-        <w:rPr>
-          <w:highlight w:val="red"/>
-        </w:rPr>
-      </w:pPr>
-      <w:r>
-        <w:rPr>
-          <w:highlight w:val="red"/>
-        </w:rPr>
-        <w:t>Ages between 20-24 years old account for $1,114.06 of the overall all gross revenue. And between 15-19-year-old spend $412.89.</w:t>
-      </w:r>
-    </w:p>
-    <w:p>
-      <w:pPr>
-        <w:pStyle w:val="ListParagraph"/>
-        <w:numPr>
-          <w:ilvl w:val="0"/>
-          <w:numId w:val="1"/>
-        </w:numPr>
-        <w:rPr>
-          <w:highlight w:val="red"/>
-        </w:rPr>
-      </w:pPr>
-      <w:r>
-        <w:rPr>
-          <w:highlight w:val="red"/>
-        </w:rPr>
-        <w:t>Quality of date</w:t>
-      </w:r>
-    </w:p>
-    <w:p>
-      <w:pPr>
-        <w:pStyle w:val="ListParagraph"/>
-        <w:numPr>
-          <w:ilvl w:val="1"/>
-          <w:numId w:val="1"/>
-        </w:numPr>
-        <w:rPr>
-          <w:highlight w:val="red"/>
-        </w:rPr>
-      </w:pPr>
-      <w:r>
-        <w:rPr>
-          <w:highlight w:val="red"/>
-        </w:rPr>
-        <w:t xml:space="preserve">The dataset was overall very useful. I was complete and did not require clean up. There was </w:t>
-      </w:r>
-      <w:proofErr w:type="spellStart"/>
-      <w:r>
-        <w:rPr>
-          <w:highlight w:val="red"/>
-        </w:rPr>
-        <w:t>not</w:t>
-      </w:r>
-      <w:proofErr w:type="spellEnd"/>
-      <w:r>
-        <w:rPr>
-          <w:highlight w:val="red"/>
-        </w:rPr>
-        <w:t xml:space="preserve"> indication of the age of the data. </w:t>
-      </w:r>
-    </w:p>
-    <w:p>
+        <w:ind w:left="792"/>
+      </w:pPr>
+      <w:r>
+        <w:t>Null hypothes</w:t>
+      </w:r>
+      <w:r>
+        <w:t>is</w:t>
+      </w:r>
+      <w:r>
+        <w:t xml:space="preserve">: there is no significant relationship between the make of </w:t>
+      </w:r>
+      <w:r>
+        <w:t>cars</w:t>
+      </w:r>
+      <w:r>
+        <w:t xml:space="preserve"> and the number of citations. </w:t>
+      </w:r>
+    </w:p>
+    <w:p>
+      <w:pPr>
+        <w:pStyle w:val="ListParagraph"/>
+        <w:ind w:left="792"/>
+      </w:pPr>
+      <w:r>
+        <w:t xml:space="preserve">Alternate hypothesis: there is a significant relationship between the make </w:t>
+      </w:r>
+      <w:r>
+        <w:t>of cars</w:t>
+      </w:r>
       <w:bookmarkStart w:id="0" w:name="_GoBack"/>
       <w:bookmarkEnd w:id="0"/>
-    </w:p>
+      <w:r>
+        <w:t xml:space="preserve"> and the number of citations. </w:t>
+      </w:r>
+    </w:p>
+    <w:p>
+      <w:pPr>
+        <w:pStyle w:val="ListParagraph"/>
+        <w:numPr>
+          <w:ilvl w:val="1"/>
+          <w:numId w:val="1"/>
+        </w:numPr>
+      </w:pPr>
+      <w:r>
+        <w:t xml:space="preserve">The second purpose of the project is to determine if a relationship exists between </w:t>
+      </w:r>
+      <w:r>
+        <w:t>model</w:t>
+      </w:r>
+      <w:r>
+        <w:t xml:space="preserve"> of cars</w:t>
+      </w:r>
+      <w:r>
+        <w:t xml:space="preserve"> and parking citations. </w:t>
+      </w:r>
+    </w:p>
+    <w:p>
+      <w:pPr>
+        <w:pStyle w:val="ListParagraph"/>
+        <w:numPr>
+          <w:ilvl w:val="1"/>
+          <w:numId w:val="1"/>
+        </w:numPr>
+      </w:pPr>
+      <w:r>
+        <w:t xml:space="preserve">Null </w:t>
+      </w:r>
+      <w:r>
+        <w:t>hypothesis</w:t>
+      </w:r>
+      <w:r>
+        <w:t xml:space="preserve">: </w:t>
+      </w:r>
+      <w:r>
+        <w:t xml:space="preserve">there is no significant relationship between the model of </w:t>
+      </w:r>
+      <w:r>
+        <w:t xml:space="preserve">cars </w:t>
+      </w:r>
+      <w:r>
+        <w:t xml:space="preserve">and the number of parking citations. </w:t>
+      </w:r>
+    </w:p>
+    <w:p>
+      <w:pPr>
+        <w:pStyle w:val="ListParagraph"/>
+        <w:numPr>
+          <w:ilvl w:val="1"/>
+          <w:numId w:val="1"/>
+        </w:numPr>
+      </w:pPr>
+      <w:r>
+        <w:t xml:space="preserve">Alternate hypothesis: there is a significant relationship between the model of </w:t>
+      </w:r>
+      <w:r>
+        <w:t>cars</w:t>
+      </w:r>
+      <w:r>
+        <w:t xml:space="preserve"> and the number of parking citations. </w:t>
+      </w:r>
+    </w:p>
+    <w:p>
+      <w:pPr>
+        <w:pStyle w:val="ListParagraph"/>
+        <w:numPr>
+          <w:ilvl w:val="1"/>
+          <w:numId w:val="1"/>
+        </w:numPr>
+      </w:pPr>
+      <w:r>
+        <w:t xml:space="preserve">The </w:t>
+      </w:r>
+      <w:r>
+        <w:t>third</w:t>
+      </w:r>
+      <w:r>
+        <w:t xml:space="preserve"> purpose of the project is to determine if a relationship exists between color</w:t>
+      </w:r>
+      <w:r>
+        <w:t xml:space="preserve"> of cars</w:t>
+      </w:r>
+      <w:r>
+        <w:t xml:space="preserve"> and parking citations.</w:t>
+      </w:r>
+    </w:p>
+    <w:p>
+      <w:pPr>
+        <w:pStyle w:val="ListParagraph"/>
+        <w:numPr>
+          <w:ilvl w:val="1"/>
+          <w:numId w:val="1"/>
+        </w:numPr>
+      </w:pPr>
+      <w:r>
+        <w:t>Null Hypotheses: there is no a significant relationship between color of the car and the number of parking citations.</w:t>
+      </w:r>
+    </w:p>
+    <w:p>
+      <w:pPr>
+        <w:pStyle w:val="ListParagraph"/>
+        <w:numPr>
+          <w:ilvl w:val="1"/>
+          <w:numId w:val="1"/>
+        </w:numPr>
+      </w:pPr>
+      <w:r>
+        <w:t xml:space="preserve">Alternate hypothesis: there is a significant relationship between color of the car and the number of parking citations. </w:t>
+      </w:r>
+    </w:p>
+    <w:p>
+      <w:pPr>
+        <w:pStyle w:val="ListParagraph"/>
+        <w:numPr>
+          <w:ilvl w:val="0"/>
+          <w:numId w:val="1"/>
+        </w:numPr>
+      </w:pPr>
+      <w:r>
+        <w:t>Key Documents</w:t>
+      </w:r>
+    </w:p>
+    <w:p>
+      <w:pPr>
+        <w:pStyle w:val="ListParagraph"/>
+        <w:numPr>
+          <w:ilvl w:val="1"/>
+          <w:numId w:val="1"/>
+        </w:numPr>
+      </w:pPr>
+      <w:r>
+        <w:t xml:space="preserve">A data set was </w:t>
+      </w:r>
+      <w:r>
+        <w:t xml:space="preserve">downloaded </w:t>
+      </w:r>
+      <w:r>
+        <w:t>in csv format</w:t>
+      </w:r>
+      <w:r>
+        <w:t xml:space="preserve"> that included </w:t>
+      </w:r>
+      <w:r>
+        <w:t xml:space="preserve">data that </w:t>
+      </w:r>
+      <w:r>
+        <w:t>goes back to 2015. We will be parsing the data down to focus on the year of 2018</w:t>
+      </w:r>
+      <w:r>
+        <w:t xml:space="preserve">. </w:t>
+      </w:r>
+      <w:r>
+        <w:t>This dataset is hosted by the city of Los Angeles</w:t>
+      </w:r>
+      <w:r>
+        <w:t>.</w:t>
+      </w:r>
+      <w:r>
+        <w:t xml:space="preserve"> We will be using </w:t>
+      </w:r>
+      <w:r>
+        <w:t xml:space="preserve">vehicle registration </w:t>
+      </w:r>
+      <w:r>
+        <w:t>data from the DMV of California</w:t>
+      </w:r>
+      <w:r>
+        <w:t>.</w:t>
+      </w:r>
+    </w:p>
+    <w:p>
+      <w:pPr>
+        <w:pStyle w:val="ListParagraph"/>
+        <w:numPr>
+          <w:ilvl w:val="0"/>
+          <w:numId w:val="1"/>
+        </w:numPr>
+        <w:rPr>
+          <w:highlight w:val="red"/>
+        </w:rPr>
+      </w:pPr>
+      <w:r>
+        <w:rPr>
+          <w:highlight w:val="red"/>
+        </w:rPr>
+        <w:t>Methods</w:t>
+      </w:r>
+    </w:p>
+    <w:p>
+      <w:pPr>
+        <w:pStyle w:val="ListParagraph"/>
+        <w:numPr>
+          <w:ilvl w:val="1"/>
+          <w:numId w:val="1"/>
+        </w:numPr>
+        <w:rPr>
+          <w:highlight w:val="red"/>
+        </w:rPr>
+      </w:pPr>
+      <w:r>
+        <w:rPr>
+          <w:highlight w:val="red"/>
+        </w:rPr>
+        <w:t>The data was analyzed in Jupyter notebooks using Python and Pandas. All data was imported into the notebook and various methods were incorporated to ensure accurate reporting.</w:t>
+      </w:r>
+    </w:p>
+    <w:p>
+      <w:pPr>
+        <w:pStyle w:val="ListParagraph"/>
+        <w:numPr>
+          <w:ilvl w:val="0"/>
+          <w:numId w:val="1"/>
+        </w:numPr>
+        <w:rPr>
+          <w:highlight w:val="red"/>
+        </w:rPr>
+      </w:pPr>
+      <w:r>
+        <w:rPr>
+          <w:highlight w:val="red"/>
+        </w:rPr>
+        <w:t>Results</w:t>
+      </w:r>
+    </w:p>
+    <w:p>
+      <w:pPr>
+        <w:pStyle w:val="ListParagraph"/>
+        <w:numPr>
+          <w:ilvl w:val="1"/>
+          <w:numId w:val="1"/>
+        </w:numPr>
+        <w:rPr>
+          <w:highlight w:val="red"/>
+        </w:rPr>
+      </w:pPr>
+      <w:r>
+        <w:rPr>
+          <w:highlight w:val="red"/>
+        </w:rPr>
+        <w:t>There is a total of 183 unique titles with at an average cost of $3.05 the game has an overall revenue of 2,379.00. As a free-to-play game it has a very successful revenue stream from optional item purchases.</w:t>
+      </w:r>
+    </w:p>
+    <w:p>
+      <w:pPr>
+        <w:pStyle w:val="ListParagraph"/>
+        <w:numPr>
+          <w:ilvl w:val="1"/>
+          <w:numId w:val="1"/>
+        </w:numPr>
+        <w:rPr>
+          <w:highlight w:val="red"/>
+        </w:rPr>
+      </w:pPr>
+      <w:r>
+        <w:rPr>
+          <w:highlight w:val="red"/>
+        </w:rPr>
+        <w:t>The game titles are played mostly by males that account for 84% of the players. There is a very good female following at 14%</w:t>
+      </w:r>
+    </w:p>
+    <w:p>
+      <w:pPr>
+        <w:pStyle w:val="ListParagraph"/>
+        <w:numPr>
+          <w:ilvl w:val="1"/>
+          <w:numId w:val="1"/>
+        </w:numPr>
+        <w:rPr>
+          <w:highlight w:val="red"/>
+        </w:rPr>
+      </w:pPr>
+      <w:r>
+        <w:rPr>
+          <w:highlight w:val="red"/>
+        </w:rPr>
+        <w:t xml:space="preserve">females spend more across the board at $3.20 on game enhancements, and $4.47 per individual. Men spend 3.02 and 4.07 respectively. </w:t>
+      </w:r>
+    </w:p>
+    <w:p>
+      <w:pPr>
+        <w:pStyle w:val="ListParagraph"/>
+        <w:numPr>
+          <w:ilvl w:val="1"/>
+          <w:numId w:val="1"/>
+        </w:numPr>
+        <w:rPr>
+          <w:highlight w:val="red"/>
+        </w:rPr>
+      </w:pPr>
+      <w:r>
+        <w:rPr>
+          <w:highlight w:val="red"/>
+        </w:rPr>
+        <w:t>Ages between 20-24 years old account for $1,114.06 of the overall all gross revenue. And between 15-19-year-old spend $412.89.</w:t>
+      </w:r>
+    </w:p>
+    <w:p>
+      <w:pPr>
+        <w:pStyle w:val="ListParagraph"/>
+        <w:numPr>
+          <w:ilvl w:val="0"/>
+          <w:numId w:val="1"/>
+        </w:numPr>
+        <w:rPr>
+          <w:highlight w:val="red"/>
+        </w:rPr>
+      </w:pPr>
+      <w:r>
+        <w:rPr>
+          <w:highlight w:val="red"/>
+        </w:rPr>
+        <w:t>Quality of date</w:t>
+      </w:r>
+    </w:p>
+    <w:p>
+      <w:pPr>
+        <w:pStyle w:val="ListParagraph"/>
+        <w:numPr>
+          <w:ilvl w:val="1"/>
+          <w:numId w:val="1"/>
+        </w:numPr>
+        <w:rPr>
+          <w:highlight w:val="red"/>
+        </w:rPr>
+      </w:pPr>
+      <w:r>
+        <w:rPr>
+          <w:highlight w:val="red"/>
+        </w:rPr>
+        <w:t xml:space="preserve">The dataset was overall very useful. I was complete and did not require clean up. There was </w:t>
+      </w:r>
+      <w:proofErr w:type="spellStart"/>
+      <w:r>
+        <w:rPr>
+          <w:highlight w:val="red"/>
+        </w:rPr>
+        <w:t>not</w:t>
+      </w:r>
+      <w:proofErr w:type="spellEnd"/>
+      <w:r>
+        <w:rPr>
+          <w:highlight w:val="red"/>
+        </w:rPr>
+        <w:t xml:space="preserve"> indication of the age of the data. </w:t>
+      </w:r>
+    </w:p>
+    <w:p/>
     <w:p/>
     <w:p/>
     <w:p/>
@@ -508,12 +612,21 @@
       <w:pStyle w:val="Header"/>
     </w:pPr>
     <w:r>
+      <w:rPr>
+        <w:noProof/>
+      </w:rPr>
       <w:fldChar w:fldCharType="begin"/>
     </w:r>
     <w:r>
+      <w:rPr>
+        <w:noProof/>
+      </w:rPr>
       <w:instrText xml:space="preserve"> FILENAME \* MERGEFORMAT </w:instrText>
     </w:r>
     <w:r>
+      <w:rPr>
+        <w:noProof/>
+      </w:rPr>
       <w:fldChar w:fldCharType="separate"/>
     </w:r>
     <w:r>

</xml_diff>